<commit_message>
Updated Test execution report to include a modification in the test suite
</commit_message>
<xml_diff>
--- a/docs/Test execution report - Change Requests.docx
+++ b/docs/Test execution report - Change Requests.docx
@@ -52,43 +52,13 @@
           <w:i/>
           <w:iCs/>
         </w:rPr>
-        <w:t>Test Case Specification</w:t>
-      </w:r>
-      <w:r>
-        <w:rPr>
-          <w:rFonts w:ascii="Helvetica Neue" w:hAnsi="Helvetica Neue"/>
-          <w:i/>
-          <w:iCs/>
-        </w:rPr>
-        <w:t xml:space="preserve"> – Change </w:t>
-      </w:r>
-      <w:proofErr w:type="spellStart"/>
-      <w:r>
-        <w:rPr>
-          <w:rFonts w:ascii="Helvetica Neue" w:hAnsi="Helvetica Neue"/>
-          <w:i/>
-          <w:iCs/>
-        </w:rPr>
-        <w:t>Requests</w:t>
-      </w:r>
-      <w:proofErr w:type="spellEnd"/>
-      <w:r>
-        <w:rPr>
-          <w:rFonts w:ascii="Helvetica Neue" w:hAnsi="Helvetica Neue"/>
-        </w:rPr>
-        <w:t xml:space="preserve">. In particolare, questi rappresentano i report dei test eseguiti sul progetto </w:t>
+        <w:t>Test Case Specification – Change Requests</w:t>
       </w:r>
       <w:r>
         <w:rPr>
           <w:rFonts w:ascii="Helvetica Neue" w:hAnsi="Helvetica Neue"/>
         </w:rPr>
-        <w:t>a valle del</w:t>
-      </w:r>
-      <w:r>
-        <w:rPr>
-          <w:rFonts w:ascii="Helvetica Neue" w:hAnsi="Helvetica Neue"/>
-        </w:rPr>
-        <w:t>l’intervento di manutenzione. Per rendere chiaro l’esito dell’esecuzione dei casi di test si farà uso di diverse tabelle all’interno delle quali verranno indicate le seguenti informazioni:</w:t>
+        <w:t>. In particolare, questi rappresentano i report dei test eseguiti sul progetto a valle dell’intervento di manutenzione. Per rendere chiaro l’esito dell’esecuzione dei casi di test si farà uso di diverse tabelle all’interno delle quali verranno indicate le seguenti informazioni:</w:t>
       </w:r>
     </w:p>
     <w:p>
@@ -2416,9 +2386,1643 @@
     </w:p>
     <w:p>
       <w:pPr>
+        <w:pStyle w:val="Paragrafoelenco"/>
+        <w:numPr>
+          <w:ilvl w:val="0"/>
+          <w:numId w:val="3"/>
+        </w:numPr>
+      </w:pPr>
+      <w:r>
+        <w:t>Esecuzione dei test a seguito dei fix</w:t>
+      </w:r>
+    </w:p>
+    <w:p>
+      <w:pPr>
+        <w:ind w:left="708"/>
+      </w:pPr>
+      <w:r>
+        <w:t xml:space="preserve">Durante l’esecuzione dei casi di test, ci siamo resi conto che negli oracoli era presente un bug nella formattazione delle stringhe che modellano gli oracoli. Il bug consisteva nell’utilizzo del carattere “\n” </w:t>
+      </w:r>
+      <w:r>
+        <w:t xml:space="preserve">invece della sequenza “\r\n” utilizzata dai sistemi Microsoft Windows, causando il fallimento </w:t>
+      </w:r>
+      <w:r>
+        <w:lastRenderedPageBreak/>
+        <w:t>dei test esclusivamente su questa piattaforma. Questa suite sui sistemi Unix, invece, ha sempre funzionato. In virtù di questa osservazione, non è stata alterata la specifica della suite, ma semplicemente modificata la formattazione dell’oracolo per risolvere questo bug garantendo al contempo la compatibilità dei test su ogni piattaforma. Si riporta di seguito l’esecuzione della suite con la modifica effettuata.</w:t>
+      </w:r>
+    </w:p>
+    <w:p>
+      <w:pPr>
+        <w:pStyle w:val="Paragrafoelenco"/>
+        <w:numPr>
+          <w:ilvl w:val="0"/>
+          <w:numId w:val="5"/>
+        </w:numPr>
+        <w:rPr>
+          <w:rFonts w:ascii="Helvetica Neue" w:hAnsi="Helvetica Neue"/>
+        </w:rPr>
+      </w:pPr>
+      <w:r>
+        <w:rPr>
+          <w:rFonts w:ascii="Helvetica Neue" w:hAnsi="Helvetica Neue"/>
+        </w:rPr>
+        <w:t>Test case 1</w:t>
+      </w:r>
+    </w:p>
+    <w:tbl>
+      <w:tblPr>
+        <w:tblStyle w:val="Grigliatabella"/>
+        <w:tblW w:w="0" w:type="auto"/>
+        <w:tblInd w:w="720" w:type="dxa"/>
+        <w:tblLook w:val="04A0" w:firstRow="1" w:lastRow="0" w:firstColumn="1" w:lastColumn="0" w:noHBand="0" w:noVBand="1"/>
+      </w:tblPr>
+      <w:tblGrid>
+        <w:gridCol w:w="4437"/>
+        <w:gridCol w:w="4471"/>
+      </w:tblGrid>
+      <w:tr>
+        <w:tc>
+          <w:tcPr>
+            <w:tcW w:w="4814" w:type="dxa"/>
+          </w:tcPr>
+          <w:p>
+            <w:pPr>
+              <w:pStyle w:val="Paragrafoelenco"/>
+              <w:ind w:left="0"/>
+              <w:jc w:val="center"/>
+              <w:rPr>
+                <w:rFonts w:ascii="Helvetica Neue" w:hAnsi="Helvetica Neue"/>
+              </w:rPr>
+            </w:pPr>
+            <w:r>
+              <w:rPr>
+                <w:rFonts w:ascii="Helvetica Neue" w:hAnsi="Helvetica Neue"/>
+              </w:rPr>
+              <w:t>ID test case</w:t>
+            </w:r>
+          </w:p>
+        </w:tc>
+        <w:tc>
+          <w:tcPr>
+            <w:tcW w:w="4814" w:type="dxa"/>
+          </w:tcPr>
+          <w:p>
+            <w:pPr>
+              <w:pStyle w:val="Paragrafoelenco"/>
+              <w:ind w:left="0"/>
+              <w:jc w:val="center"/>
+              <w:rPr>
+                <w:rFonts w:ascii="Helvetica Neue" w:hAnsi="Helvetica Neue"/>
+              </w:rPr>
+            </w:pPr>
+            <w:r>
+              <w:rPr>
+                <w:rFonts w:ascii="Helvetica Neue" w:hAnsi="Helvetica Neue"/>
+              </w:rPr>
+              <w:t>TC1</w:t>
+            </w:r>
+          </w:p>
+        </w:tc>
+      </w:tr>
+      <w:tr>
+        <w:tc>
+          <w:tcPr>
+            <w:tcW w:w="4814" w:type="dxa"/>
+          </w:tcPr>
+          <w:p>
+            <w:pPr>
+              <w:pStyle w:val="Paragrafoelenco"/>
+              <w:ind w:left="0"/>
+              <w:jc w:val="center"/>
+              <w:rPr>
+                <w:rFonts w:ascii="Helvetica Neue" w:hAnsi="Helvetica Neue"/>
+              </w:rPr>
+            </w:pPr>
+            <w:r>
+              <w:rPr>
+                <w:rFonts w:ascii="Helvetica Neue" w:hAnsi="Helvetica Neue"/>
+              </w:rPr>
+              <w:t>Output atteso</w:t>
+            </w:r>
+          </w:p>
+        </w:tc>
+        <w:tc>
+          <w:tcPr>
+            <w:tcW w:w="4814" w:type="dxa"/>
+            <w:tcBorders>
+              <w:bottom w:val="single" w:sz="4" w:space="0" w:color="auto"/>
+            </w:tcBorders>
+          </w:tcPr>
+          <w:p>
+            <w:pPr>
+              <w:pStyle w:val="Paragrafoelenco"/>
+              <w:ind w:left="0"/>
+              <w:jc w:val="center"/>
+              <w:rPr>
+                <w:rFonts w:ascii="Helvetica Neue" w:hAnsi="Helvetica Neue"/>
+              </w:rPr>
+            </w:pPr>
+            <w:r>
+              <w:rPr>
+                <w:rFonts w:ascii="Helvetica Neue" w:hAnsi="Helvetica Neue"/>
+              </w:rPr>
+              <w:t xml:space="preserve">Il tool calcola le metriche correttamente </w:t>
+            </w:r>
+          </w:p>
+        </w:tc>
+      </w:tr>
+      <w:tr>
+        <w:tc>
+          <w:tcPr>
+            <w:tcW w:w="4814" w:type="dxa"/>
+          </w:tcPr>
+          <w:p>
+            <w:pPr>
+              <w:pStyle w:val="Paragrafoelenco"/>
+              <w:ind w:left="0"/>
+              <w:jc w:val="center"/>
+              <w:rPr>
+                <w:rFonts w:ascii="Helvetica Neue" w:hAnsi="Helvetica Neue"/>
+              </w:rPr>
+            </w:pPr>
+            <w:r>
+              <w:rPr>
+                <w:rFonts w:ascii="Helvetica Neue" w:hAnsi="Helvetica Neue"/>
+              </w:rPr>
+              <w:t>Output del sistema</w:t>
+            </w:r>
+          </w:p>
+        </w:tc>
+        <w:tc>
+          <w:tcPr>
+            <w:tcW w:w="4814" w:type="dxa"/>
+            <w:tcBorders>
+              <w:bottom w:val="single" w:sz="4" w:space="0" w:color="auto"/>
+            </w:tcBorders>
+          </w:tcPr>
+          <w:p>
+            <w:pPr>
+              <w:jc w:val="center"/>
+              <w:rPr>
+                <w:rFonts w:ascii="Helvetica Neue" w:hAnsi="Helvetica Neue"/>
+              </w:rPr>
+            </w:pPr>
+            <w:r>
+              <w:rPr>
+                <w:rFonts w:ascii="Helvetica Neue" w:hAnsi="Helvetica Neue"/>
+              </w:rPr>
+              <w:t>Nonostante le metriche vengano calcolate in maniera corretta il test fallisce</w:t>
+            </w:r>
+          </w:p>
+        </w:tc>
+      </w:tr>
+      <w:tr>
+        <w:tc>
+          <w:tcPr>
+            <w:tcW w:w="4814" w:type="dxa"/>
+          </w:tcPr>
+          <w:p>
+            <w:pPr>
+              <w:pStyle w:val="Paragrafoelenco"/>
+              <w:ind w:left="0"/>
+              <w:jc w:val="center"/>
+              <w:rPr>
+                <w:rFonts w:ascii="Helvetica Neue" w:hAnsi="Helvetica Neue"/>
+              </w:rPr>
+            </w:pPr>
+            <w:r>
+              <w:rPr>
+                <w:rFonts w:ascii="Helvetica Neue" w:hAnsi="Helvetica Neue"/>
+              </w:rPr>
+              <w:t>Anomalie riscontrate</w:t>
+            </w:r>
+          </w:p>
+        </w:tc>
+        <w:tc>
+          <w:tcPr>
+            <w:tcW w:w="4814" w:type="dxa"/>
+            <w:tcBorders>
+              <w:top w:val="single" w:sz="4" w:space="0" w:color="auto"/>
+            </w:tcBorders>
+          </w:tcPr>
+          <w:p>
+            <w:pPr>
+              <w:pStyle w:val="Paragrafoelenco"/>
+              <w:ind w:left="0"/>
+              <w:jc w:val="center"/>
+              <w:rPr>
+                <w:rFonts w:ascii="Helvetica Neue" w:hAnsi="Helvetica Neue"/>
+              </w:rPr>
+            </w:pPr>
+            <w:r>
+              <w:rPr>
+                <w:rFonts w:ascii="Helvetica Neue" w:hAnsi="Helvetica Neue"/>
+              </w:rPr>
+              <w:t xml:space="preserve">Il calcolo della metrica </w:t>
+            </w:r>
+            <w:r>
+              <w:rPr>
+                <w:rFonts w:ascii="Helvetica Neue" w:hAnsi="Helvetica Neue"/>
+                <w:i/>
+                <w:iCs/>
+              </w:rPr>
+              <w:t>CAI</w:t>
+            </w:r>
+            <w:r>
+              <w:rPr>
+                <w:rFonts w:ascii="Helvetica Neue" w:hAnsi="Helvetica Neue"/>
+              </w:rPr>
+              <w:t xml:space="preserve"> nella classe </w:t>
+            </w:r>
+            <w:r>
+              <w:rPr>
+                <w:rFonts w:ascii="Helvetica Neue" w:hAnsi="Helvetica Neue"/>
+                <w:i/>
+                <w:iCs/>
+              </w:rPr>
+              <w:t>User</w:t>
+            </w:r>
+            <w:r>
+              <w:rPr>
+                <w:rFonts w:ascii="Helvetica Neue" w:hAnsi="Helvetica Neue"/>
+              </w:rPr>
+              <w:t xml:space="preserve"> risulta essere scorretto</w:t>
+            </w:r>
+            <w:r>
+              <w:rPr>
+                <w:rFonts w:ascii="Helvetica Neue" w:hAnsi="Helvetica Neue"/>
+              </w:rPr>
+              <w:t>.</w:t>
+            </w:r>
+          </w:p>
+        </w:tc>
+      </w:tr>
+      <w:tr>
+        <w:tc>
+          <w:tcPr>
+            <w:tcW w:w="4814" w:type="dxa"/>
+          </w:tcPr>
+          <w:p>
+            <w:pPr>
+              <w:pStyle w:val="Paragrafoelenco"/>
+              <w:ind w:left="0"/>
+              <w:jc w:val="center"/>
+              <w:rPr>
+                <w:rFonts w:ascii="Helvetica Neue" w:hAnsi="Helvetica Neue"/>
+              </w:rPr>
+            </w:pPr>
+            <w:r>
+              <w:rPr>
+                <w:rFonts w:ascii="Helvetica Neue" w:hAnsi="Helvetica Neue"/>
+              </w:rPr>
+              <w:t>Esito</w:t>
+            </w:r>
+          </w:p>
+        </w:tc>
+        <w:tc>
+          <w:tcPr>
+            <w:tcW w:w="4814" w:type="dxa"/>
+          </w:tcPr>
+          <w:p>
+            <w:pPr>
+              <w:pStyle w:val="Paragrafoelenco"/>
+              <w:ind w:left="0"/>
+              <w:jc w:val="center"/>
+              <w:rPr>
+                <w:rFonts w:ascii="Helvetica Neue" w:hAnsi="Helvetica Neue"/>
+              </w:rPr>
+            </w:pPr>
+            <w:r>
+              <w:rPr>
+                <w:rFonts w:ascii="Helvetica Neue" w:hAnsi="Helvetica Neue"/>
+                <w:color w:val="FF0000"/>
+              </w:rPr>
+              <w:t>NEGATIVO</w:t>
+            </w:r>
+          </w:p>
+        </w:tc>
+      </w:tr>
+    </w:tbl>
+    <w:p>
+      <w:pPr>
+        <w:pStyle w:val="Paragrafoelenco"/>
+        <w:ind w:left="1428"/>
+      </w:pPr>
+    </w:p>
+    <w:p>
+      <w:pPr>
+        <w:pStyle w:val="Paragrafoelenco"/>
+        <w:numPr>
+          <w:ilvl w:val="0"/>
+          <w:numId w:val="5"/>
+        </w:numPr>
+      </w:pPr>
+      <w:r>
+        <w:t>Test case 2</w:t>
+      </w:r>
+    </w:p>
+    <w:tbl>
+      <w:tblPr>
+        <w:tblStyle w:val="Grigliatabella"/>
+        <w:tblW w:w="0" w:type="auto"/>
+        <w:tblInd w:w="720" w:type="dxa"/>
+        <w:tblLook w:val="04A0" w:firstRow="1" w:lastRow="0" w:firstColumn="1" w:lastColumn="0" w:noHBand="0" w:noVBand="1"/>
+      </w:tblPr>
+      <w:tblGrid>
+        <w:gridCol w:w="4437"/>
+        <w:gridCol w:w="4471"/>
+      </w:tblGrid>
+      <w:tr>
+        <w:tc>
+          <w:tcPr>
+            <w:tcW w:w="4814" w:type="dxa"/>
+          </w:tcPr>
+          <w:p>
+            <w:pPr>
+              <w:pStyle w:val="Paragrafoelenco"/>
+              <w:ind w:left="0"/>
+              <w:jc w:val="center"/>
+              <w:rPr>
+                <w:rFonts w:ascii="Helvetica Neue" w:hAnsi="Helvetica Neue"/>
+              </w:rPr>
+            </w:pPr>
+            <w:r>
+              <w:rPr>
+                <w:rFonts w:ascii="Helvetica Neue" w:hAnsi="Helvetica Neue"/>
+              </w:rPr>
+              <w:t>ID test case</w:t>
+            </w:r>
+          </w:p>
+        </w:tc>
+        <w:tc>
+          <w:tcPr>
+            <w:tcW w:w="4814" w:type="dxa"/>
+          </w:tcPr>
+          <w:p>
+            <w:pPr>
+              <w:pStyle w:val="Paragrafoelenco"/>
+              <w:ind w:left="0"/>
+              <w:jc w:val="center"/>
+              <w:rPr>
+                <w:rFonts w:ascii="Helvetica Neue" w:hAnsi="Helvetica Neue"/>
+              </w:rPr>
+            </w:pPr>
+            <w:r>
+              <w:rPr>
+                <w:rFonts w:ascii="Helvetica Neue" w:hAnsi="Helvetica Neue"/>
+              </w:rPr>
+              <w:t>TC</w:t>
+            </w:r>
+            <w:r>
+              <w:rPr>
+                <w:rFonts w:ascii="Helvetica Neue" w:hAnsi="Helvetica Neue"/>
+              </w:rPr>
+              <w:t>2</w:t>
+            </w:r>
+          </w:p>
+        </w:tc>
+      </w:tr>
+      <w:tr>
+        <w:tc>
+          <w:tcPr>
+            <w:tcW w:w="4814" w:type="dxa"/>
+          </w:tcPr>
+          <w:p>
+            <w:pPr>
+              <w:pStyle w:val="Paragrafoelenco"/>
+              <w:ind w:left="0"/>
+              <w:jc w:val="center"/>
+              <w:rPr>
+                <w:rFonts w:ascii="Helvetica Neue" w:hAnsi="Helvetica Neue"/>
+              </w:rPr>
+            </w:pPr>
+            <w:r>
+              <w:rPr>
+                <w:rFonts w:ascii="Helvetica Neue" w:hAnsi="Helvetica Neue"/>
+              </w:rPr>
+              <w:t>Output atteso</w:t>
+            </w:r>
+          </w:p>
+        </w:tc>
+        <w:tc>
+          <w:tcPr>
+            <w:tcW w:w="4814" w:type="dxa"/>
+            <w:tcBorders>
+              <w:bottom w:val="single" w:sz="4" w:space="0" w:color="auto"/>
+            </w:tcBorders>
+          </w:tcPr>
+          <w:p>
+            <w:pPr>
+              <w:pStyle w:val="Paragrafoelenco"/>
+              <w:ind w:left="0"/>
+              <w:jc w:val="center"/>
+              <w:rPr>
+                <w:rFonts w:ascii="Helvetica Neue" w:hAnsi="Helvetica Neue"/>
+              </w:rPr>
+            </w:pPr>
+            <w:r>
+              <w:rPr>
+                <w:rFonts w:ascii="Helvetica Neue" w:hAnsi="Helvetica Neue"/>
+              </w:rPr>
+              <w:t xml:space="preserve">Il tool calcola le metriche correttamente </w:t>
+            </w:r>
+          </w:p>
+        </w:tc>
+      </w:tr>
+      <w:tr>
+        <w:tc>
+          <w:tcPr>
+            <w:tcW w:w="4814" w:type="dxa"/>
+          </w:tcPr>
+          <w:p>
+            <w:pPr>
+              <w:pStyle w:val="Paragrafoelenco"/>
+              <w:ind w:left="0"/>
+              <w:jc w:val="center"/>
+              <w:rPr>
+                <w:rFonts w:ascii="Helvetica Neue" w:hAnsi="Helvetica Neue"/>
+              </w:rPr>
+            </w:pPr>
+            <w:r>
+              <w:rPr>
+                <w:rFonts w:ascii="Helvetica Neue" w:hAnsi="Helvetica Neue"/>
+              </w:rPr>
+              <w:t>Output del sistema</w:t>
+            </w:r>
+          </w:p>
+        </w:tc>
+        <w:tc>
+          <w:tcPr>
+            <w:tcW w:w="4814" w:type="dxa"/>
+            <w:tcBorders>
+              <w:bottom w:val="single" w:sz="4" w:space="0" w:color="auto"/>
+            </w:tcBorders>
+          </w:tcPr>
+          <w:p>
+            <w:pPr>
+              <w:jc w:val="center"/>
+              <w:rPr>
+                <w:rFonts w:ascii="Helvetica Neue" w:hAnsi="Helvetica Neue"/>
+              </w:rPr>
+            </w:pPr>
+            <w:r>
+              <w:rPr>
+                <w:rFonts w:ascii="Helvetica Neue" w:hAnsi="Helvetica Neue"/>
+              </w:rPr>
+              <w:t>Nonostante le metriche vengano calcolate in maniera corretta il test fallisce</w:t>
+            </w:r>
+          </w:p>
+        </w:tc>
+      </w:tr>
+      <w:tr>
+        <w:tc>
+          <w:tcPr>
+            <w:tcW w:w="4814" w:type="dxa"/>
+          </w:tcPr>
+          <w:p>
+            <w:pPr>
+              <w:pStyle w:val="Paragrafoelenco"/>
+              <w:ind w:left="0"/>
+              <w:jc w:val="center"/>
+              <w:rPr>
+                <w:rFonts w:ascii="Helvetica Neue" w:hAnsi="Helvetica Neue"/>
+              </w:rPr>
+            </w:pPr>
+            <w:r>
+              <w:rPr>
+                <w:rFonts w:ascii="Helvetica Neue" w:hAnsi="Helvetica Neue"/>
+              </w:rPr>
+              <w:t>Anomalie riscontrate</w:t>
+            </w:r>
+          </w:p>
+        </w:tc>
+        <w:tc>
+          <w:tcPr>
+            <w:tcW w:w="4814" w:type="dxa"/>
+            <w:tcBorders>
+              <w:top w:val="single" w:sz="4" w:space="0" w:color="auto"/>
+            </w:tcBorders>
+          </w:tcPr>
+          <w:p>
+            <w:pPr>
+              <w:pStyle w:val="Paragrafoelenco"/>
+              <w:ind w:left="0"/>
+              <w:jc w:val="center"/>
+              <w:rPr>
+                <w:rFonts w:ascii="Helvetica Neue" w:hAnsi="Helvetica Neue"/>
+              </w:rPr>
+            </w:pPr>
+            <w:r>
+              <w:rPr>
+                <w:rFonts w:ascii="Helvetica Neue" w:hAnsi="Helvetica Neue"/>
+              </w:rPr>
+              <w:t>nessuna</w:t>
+            </w:r>
+          </w:p>
+        </w:tc>
+      </w:tr>
+      <w:tr>
+        <w:tc>
+          <w:tcPr>
+            <w:tcW w:w="4814" w:type="dxa"/>
+          </w:tcPr>
+          <w:p>
+            <w:pPr>
+              <w:pStyle w:val="Paragrafoelenco"/>
+              <w:ind w:left="0"/>
+              <w:jc w:val="center"/>
+              <w:rPr>
+                <w:rFonts w:ascii="Helvetica Neue" w:hAnsi="Helvetica Neue"/>
+              </w:rPr>
+            </w:pPr>
+            <w:r>
+              <w:rPr>
+                <w:rFonts w:ascii="Helvetica Neue" w:hAnsi="Helvetica Neue"/>
+              </w:rPr>
+              <w:t>Esito</w:t>
+            </w:r>
+          </w:p>
+        </w:tc>
+        <w:tc>
+          <w:tcPr>
+            <w:tcW w:w="4814" w:type="dxa"/>
+          </w:tcPr>
+          <w:p>
+            <w:pPr>
+              <w:pStyle w:val="Paragrafoelenco"/>
+              <w:ind w:left="0"/>
+              <w:jc w:val="center"/>
+              <w:rPr>
+                <w:rFonts w:ascii="Helvetica Neue" w:hAnsi="Helvetica Neue"/>
+              </w:rPr>
+            </w:pPr>
+            <w:r>
+              <w:rPr>
+                <w:rFonts w:ascii="Helvetica Neue" w:hAnsi="Helvetica Neue"/>
+                <w:color w:val="538135" w:themeColor="accent6" w:themeShade="BF"/>
+              </w:rPr>
+              <w:t>POSITIVO</w:t>
+            </w:r>
+          </w:p>
+        </w:tc>
+      </w:tr>
+    </w:tbl>
+    <w:p>
+      <w:pPr>
         <w:ind w:left="1068"/>
       </w:pPr>
     </w:p>
+    <w:p>
+      <w:pPr>
+        <w:pStyle w:val="Paragrafoelenco"/>
+        <w:numPr>
+          <w:ilvl w:val="0"/>
+          <w:numId w:val="5"/>
+        </w:numPr>
+      </w:pPr>
+      <w:r>
+        <w:t>Test case 3</w:t>
+      </w:r>
+    </w:p>
+    <w:tbl>
+      <w:tblPr>
+        <w:tblStyle w:val="Grigliatabella"/>
+        <w:tblW w:w="0" w:type="auto"/>
+        <w:tblInd w:w="720" w:type="dxa"/>
+        <w:tblLook w:val="04A0" w:firstRow="1" w:lastRow="0" w:firstColumn="1" w:lastColumn="0" w:noHBand="0" w:noVBand="1"/>
+      </w:tblPr>
+      <w:tblGrid>
+        <w:gridCol w:w="4437"/>
+        <w:gridCol w:w="4471"/>
+      </w:tblGrid>
+      <w:tr>
+        <w:tc>
+          <w:tcPr>
+            <w:tcW w:w="4814" w:type="dxa"/>
+          </w:tcPr>
+          <w:p>
+            <w:pPr>
+              <w:pStyle w:val="Paragrafoelenco"/>
+              <w:ind w:left="0"/>
+              <w:jc w:val="center"/>
+              <w:rPr>
+                <w:rFonts w:ascii="Helvetica Neue" w:hAnsi="Helvetica Neue"/>
+              </w:rPr>
+            </w:pPr>
+            <w:r>
+              <w:rPr>
+                <w:rFonts w:ascii="Helvetica Neue" w:hAnsi="Helvetica Neue"/>
+              </w:rPr>
+              <w:t>ID test case</w:t>
+            </w:r>
+          </w:p>
+        </w:tc>
+        <w:tc>
+          <w:tcPr>
+            <w:tcW w:w="4814" w:type="dxa"/>
+          </w:tcPr>
+          <w:p>
+            <w:pPr>
+              <w:pStyle w:val="Paragrafoelenco"/>
+              <w:ind w:left="0"/>
+              <w:jc w:val="center"/>
+              <w:rPr>
+                <w:rFonts w:ascii="Helvetica Neue" w:hAnsi="Helvetica Neue"/>
+              </w:rPr>
+            </w:pPr>
+            <w:r>
+              <w:rPr>
+                <w:rFonts w:ascii="Helvetica Neue" w:hAnsi="Helvetica Neue"/>
+              </w:rPr>
+              <w:t>TC</w:t>
+            </w:r>
+            <w:r>
+              <w:rPr>
+                <w:rFonts w:ascii="Helvetica Neue" w:hAnsi="Helvetica Neue"/>
+              </w:rPr>
+              <w:t>3</w:t>
+            </w:r>
+          </w:p>
+        </w:tc>
+      </w:tr>
+      <w:tr>
+        <w:tc>
+          <w:tcPr>
+            <w:tcW w:w="4814" w:type="dxa"/>
+          </w:tcPr>
+          <w:p>
+            <w:pPr>
+              <w:pStyle w:val="Paragrafoelenco"/>
+              <w:ind w:left="0"/>
+              <w:jc w:val="center"/>
+              <w:rPr>
+                <w:rFonts w:ascii="Helvetica Neue" w:hAnsi="Helvetica Neue"/>
+              </w:rPr>
+            </w:pPr>
+            <w:r>
+              <w:rPr>
+                <w:rFonts w:ascii="Helvetica Neue" w:hAnsi="Helvetica Neue"/>
+              </w:rPr>
+              <w:t>Output atteso</w:t>
+            </w:r>
+          </w:p>
+        </w:tc>
+        <w:tc>
+          <w:tcPr>
+            <w:tcW w:w="4814" w:type="dxa"/>
+            <w:tcBorders>
+              <w:bottom w:val="single" w:sz="4" w:space="0" w:color="auto"/>
+            </w:tcBorders>
+          </w:tcPr>
+          <w:p>
+            <w:pPr>
+              <w:pStyle w:val="Paragrafoelenco"/>
+              <w:ind w:left="0"/>
+              <w:jc w:val="center"/>
+              <w:rPr>
+                <w:rFonts w:ascii="Helvetica Neue" w:hAnsi="Helvetica Neue"/>
+              </w:rPr>
+            </w:pPr>
+            <w:r>
+              <w:rPr>
+                <w:rFonts w:ascii="Helvetica Neue" w:hAnsi="Helvetica Neue"/>
+              </w:rPr>
+              <w:t xml:space="preserve">Il tool calcola le metriche correttamente </w:t>
+            </w:r>
+          </w:p>
+        </w:tc>
+      </w:tr>
+      <w:tr>
+        <w:tc>
+          <w:tcPr>
+            <w:tcW w:w="4814" w:type="dxa"/>
+          </w:tcPr>
+          <w:p>
+            <w:pPr>
+              <w:pStyle w:val="Paragrafoelenco"/>
+              <w:ind w:left="0"/>
+              <w:jc w:val="center"/>
+              <w:rPr>
+                <w:rFonts w:ascii="Helvetica Neue" w:hAnsi="Helvetica Neue"/>
+              </w:rPr>
+            </w:pPr>
+            <w:r>
+              <w:rPr>
+                <w:rFonts w:ascii="Helvetica Neue" w:hAnsi="Helvetica Neue"/>
+              </w:rPr>
+              <w:t>Output del sistema</w:t>
+            </w:r>
+          </w:p>
+        </w:tc>
+        <w:tc>
+          <w:tcPr>
+            <w:tcW w:w="4814" w:type="dxa"/>
+            <w:tcBorders>
+              <w:bottom w:val="single" w:sz="4" w:space="0" w:color="auto"/>
+            </w:tcBorders>
+          </w:tcPr>
+          <w:p>
+            <w:pPr>
+              <w:jc w:val="center"/>
+              <w:rPr>
+                <w:rFonts w:ascii="Helvetica Neue" w:hAnsi="Helvetica Neue"/>
+              </w:rPr>
+            </w:pPr>
+            <w:r>
+              <w:rPr>
+                <w:rFonts w:ascii="Helvetica Neue" w:hAnsi="Helvetica Neue"/>
+              </w:rPr>
+              <w:t>Nonostante le metriche vengano calcolate in maniera corretta il test fallisce</w:t>
+            </w:r>
+          </w:p>
+        </w:tc>
+      </w:tr>
+      <w:tr>
+        <w:tc>
+          <w:tcPr>
+            <w:tcW w:w="4814" w:type="dxa"/>
+          </w:tcPr>
+          <w:p>
+            <w:pPr>
+              <w:pStyle w:val="Paragrafoelenco"/>
+              <w:ind w:left="0"/>
+              <w:jc w:val="center"/>
+              <w:rPr>
+                <w:rFonts w:ascii="Helvetica Neue" w:hAnsi="Helvetica Neue"/>
+              </w:rPr>
+            </w:pPr>
+            <w:r>
+              <w:rPr>
+                <w:rFonts w:ascii="Helvetica Neue" w:hAnsi="Helvetica Neue"/>
+              </w:rPr>
+              <w:t>Anomalie riscontrate</w:t>
+            </w:r>
+          </w:p>
+        </w:tc>
+        <w:tc>
+          <w:tcPr>
+            <w:tcW w:w="4814" w:type="dxa"/>
+            <w:tcBorders>
+              <w:top w:val="single" w:sz="4" w:space="0" w:color="auto"/>
+            </w:tcBorders>
+          </w:tcPr>
+          <w:p>
+            <w:pPr>
+              <w:pStyle w:val="Paragrafoelenco"/>
+              <w:ind w:left="0"/>
+              <w:jc w:val="center"/>
+              <w:rPr>
+                <w:rFonts w:ascii="Helvetica Neue" w:hAnsi="Helvetica Neue"/>
+              </w:rPr>
+            </w:pPr>
+            <w:r>
+              <w:rPr>
+                <w:rFonts w:ascii="Helvetica Neue" w:hAnsi="Helvetica Neue"/>
+              </w:rPr>
+              <w:t>nessuna</w:t>
+            </w:r>
+          </w:p>
+        </w:tc>
+      </w:tr>
+      <w:tr>
+        <w:tc>
+          <w:tcPr>
+            <w:tcW w:w="4814" w:type="dxa"/>
+          </w:tcPr>
+          <w:p>
+            <w:pPr>
+              <w:pStyle w:val="Paragrafoelenco"/>
+              <w:ind w:left="0"/>
+              <w:jc w:val="center"/>
+              <w:rPr>
+                <w:rFonts w:ascii="Helvetica Neue" w:hAnsi="Helvetica Neue"/>
+              </w:rPr>
+            </w:pPr>
+            <w:r>
+              <w:rPr>
+                <w:rFonts w:ascii="Helvetica Neue" w:hAnsi="Helvetica Neue"/>
+              </w:rPr>
+              <w:t>Esito</w:t>
+            </w:r>
+          </w:p>
+        </w:tc>
+        <w:tc>
+          <w:tcPr>
+            <w:tcW w:w="4814" w:type="dxa"/>
+          </w:tcPr>
+          <w:p>
+            <w:pPr>
+              <w:pStyle w:val="Paragrafoelenco"/>
+              <w:ind w:left="0"/>
+              <w:jc w:val="center"/>
+              <w:rPr>
+                <w:rFonts w:ascii="Helvetica Neue" w:hAnsi="Helvetica Neue"/>
+              </w:rPr>
+            </w:pPr>
+            <w:r>
+              <w:rPr>
+                <w:rFonts w:ascii="Helvetica Neue" w:hAnsi="Helvetica Neue"/>
+                <w:color w:val="538135" w:themeColor="accent6" w:themeShade="BF"/>
+              </w:rPr>
+              <w:t>POSITIVO</w:t>
+            </w:r>
+          </w:p>
+        </w:tc>
+      </w:tr>
+    </w:tbl>
+    <w:p>
+      <w:pPr>
+        <w:pStyle w:val="Paragrafoelenco"/>
+        <w:ind w:left="1428"/>
+      </w:pPr>
+    </w:p>
+    <w:p>
+      <w:pPr>
+        <w:pStyle w:val="Paragrafoelenco"/>
+        <w:numPr>
+          <w:ilvl w:val="0"/>
+          <w:numId w:val="5"/>
+        </w:numPr>
+      </w:pPr>
+      <w:r>
+        <w:t>Test case 4</w:t>
+      </w:r>
+    </w:p>
+    <w:tbl>
+      <w:tblPr>
+        <w:tblStyle w:val="Grigliatabella"/>
+        <w:tblW w:w="0" w:type="auto"/>
+        <w:tblInd w:w="720" w:type="dxa"/>
+        <w:tblLook w:val="04A0" w:firstRow="1" w:lastRow="0" w:firstColumn="1" w:lastColumn="0" w:noHBand="0" w:noVBand="1"/>
+      </w:tblPr>
+      <w:tblGrid>
+        <w:gridCol w:w="4437"/>
+        <w:gridCol w:w="4471"/>
+      </w:tblGrid>
+      <w:tr>
+        <w:tc>
+          <w:tcPr>
+            <w:tcW w:w="4814" w:type="dxa"/>
+          </w:tcPr>
+          <w:p>
+            <w:pPr>
+              <w:pStyle w:val="Paragrafoelenco"/>
+              <w:ind w:left="0"/>
+              <w:jc w:val="center"/>
+              <w:rPr>
+                <w:rFonts w:ascii="Helvetica Neue" w:hAnsi="Helvetica Neue"/>
+              </w:rPr>
+            </w:pPr>
+            <w:r>
+              <w:rPr>
+                <w:rFonts w:ascii="Helvetica Neue" w:hAnsi="Helvetica Neue"/>
+              </w:rPr>
+              <w:t>ID test case</w:t>
+            </w:r>
+          </w:p>
+        </w:tc>
+        <w:tc>
+          <w:tcPr>
+            <w:tcW w:w="4814" w:type="dxa"/>
+          </w:tcPr>
+          <w:p>
+            <w:pPr>
+              <w:pStyle w:val="Paragrafoelenco"/>
+              <w:ind w:left="0"/>
+              <w:jc w:val="center"/>
+              <w:rPr>
+                <w:rFonts w:ascii="Helvetica Neue" w:hAnsi="Helvetica Neue"/>
+              </w:rPr>
+            </w:pPr>
+            <w:r>
+              <w:rPr>
+                <w:rFonts w:ascii="Helvetica Neue" w:hAnsi="Helvetica Neue"/>
+              </w:rPr>
+              <w:t>TC</w:t>
+            </w:r>
+            <w:r>
+              <w:rPr>
+                <w:rFonts w:ascii="Helvetica Neue" w:hAnsi="Helvetica Neue"/>
+              </w:rPr>
+              <w:t>4</w:t>
+            </w:r>
+          </w:p>
+        </w:tc>
+      </w:tr>
+      <w:tr>
+        <w:tc>
+          <w:tcPr>
+            <w:tcW w:w="4814" w:type="dxa"/>
+          </w:tcPr>
+          <w:p>
+            <w:pPr>
+              <w:pStyle w:val="Paragrafoelenco"/>
+              <w:ind w:left="0"/>
+              <w:jc w:val="center"/>
+              <w:rPr>
+                <w:rFonts w:ascii="Helvetica Neue" w:hAnsi="Helvetica Neue"/>
+              </w:rPr>
+            </w:pPr>
+            <w:r>
+              <w:rPr>
+                <w:rFonts w:ascii="Helvetica Neue" w:hAnsi="Helvetica Neue"/>
+              </w:rPr>
+              <w:t>Output atteso</w:t>
+            </w:r>
+          </w:p>
+        </w:tc>
+        <w:tc>
+          <w:tcPr>
+            <w:tcW w:w="4814" w:type="dxa"/>
+            <w:tcBorders>
+              <w:bottom w:val="single" w:sz="4" w:space="0" w:color="auto"/>
+            </w:tcBorders>
+          </w:tcPr>
+          <w:p>
+            <w:pPr>
+              <w:pStyle w:val="Paragrafoelenco"/>
+              <w:ind w:left="0"/>
+              <w:jc w:val="center"/>
+              <w:rPr>
+                <w:rFonts w:ascii="Helvetica Neue" w:hAnsi="Helvetica Neue"/>
+              </w:rPr>
+            </w:pPr>
+            <w:r>
+              <w:rPr>
+                <w:rFonts w:ascii="Helvetica Neue" w:hAnsi="Helvetica Neue"/>
+              </w:rPr>
+              <w:t xml:space="preserve">Il tool calcola le metriche correttamente </w:t>
+            </w:r>
+          </w:p>
+        </w:tc>
+      </w:tr>
+      <w:tr>
+        <w:tc>
+          <w:tcPr>
+            <w:tcW w:w="4814" w:type="dxa"/>
+          </w:tcPr>
+          <w:p>
+            <w:pPr>
+              <w:pStyle w:val="Paragrafoelenco"/>
+              <w:ind w:left="0"/>
+              <w:jc w:val="center"/>
+              <w:rPr>
+                <w:rFonts w:ascii="Helvetica Neue" w:hAnsi="Helvetica Neue"/>
+              </w:rPr>
+            </w:pPr>
+            <w:r>
+              <w:rPr>
+                <w:rFonts w:ascii="Helvetica Neue" w:hAnsi="Helvetica Neue"/>
+              </w:rPr>
+              <w:t>Output del sistema</w:t>
+            </w:r>
+          </w:p>
+        </w:tc>
+        <w:tc>
+          <w:tcPr>
+            <w:tcW w:w="4814" w:type="dxa"/>
+            <w:tcBorders>
+              <w:bottom w:val="single" w:sz="4" w:space="0" w:color="auto"/>
+            </w:tcBorders>
+          </w:tcPr>
+          <w:p>
+            <w:pPr>
+              <w:jc w:val="center"/>
+              <w:rPr>
+                <w:rFonts w:ascii="Helvetica Neue" w:hAnsi="Helvetica Neue"/>
+              </w:rPr>
+            </w:pPr>
+            <w:r>
+              <w:rPr>
+                <w:rFonts w:ascii="Helvetica Neue" w:hAnsi="Helvetica Neue"/>
+              </w:rPr>
+              <w:t>Nonostante le metriche vengano calcolate in maniera corretta il test fallisce</w:t>
+            </w:r>
+          </w:p>
+        </w:tc>
+      </w:tr>
+      <w:tr>
+        <w:tc>
+          <w:tcPr>
+            <w:tcW w:w="4814" w:type="dxa"/>
+          </w:tcPr>
+          <w:p>
+            <w:pPr>
+              <w:pStyle w:val="Paragrafoelenco"/>
+              <w:ind w:left="0"/>
+              <w:jc w:val="center"/>
+              <w:rPr>
+                <w:rFonts w:ascii="Helvetica Neue" w:hAnsi="Helvetica Neue"/>
+              </w:rPr>
+            </w:pPr>
+            <w:r>
+              <w:rPr>
+                <w:rFonts w:ascii="Helvetica Neue" w:hAnsi="Helvetica Neue"/>
+              </w:rPr>
+              <w:t>Anomalie riscontrate</w:t>
+            </w:r>
+          </w:p>
+        </w:tc>
+        <w:tc>
+          <w:tcPr>
+            <w:tcW w:w="4814" w:type="dxa"/>
+            <w:tcBorders>
+              <w:top w:val="single" w:sz="4" w:space="0" w:color="auto"/>
+            </w:tcBorders>
+          </w:tcPr>
+          <w:p>
+            <w:pPr>
+              <w:pStyle w:val="Paragrafoelenco"/>
+              <w:ind w:left="0"/>
+              <w:jc w:val="center"/>
+              <w:rPr>
+                <w:rFonts w:ascii="Helvetica Neue" w:hAnsi="Helvetica Neue"/>
+              </w:rPr>
+            </w:pPr>
+            <w:r>
+              <w:rPr>
+                <w:rFonts w:ascii="Helvetica Neue" w:hAnsi="Helvetica Neue"/>
+              </w:rPr>
+              <w:t>nessuna</w:t>
+            </w:r>
+          </w:p>
+        </w:tc>
+      </w:tr>
+      <w:tr>
+        <w:tc>
+          <w:tcPr>
+            <w:tcW w:w="4814" w:type="dxa"/>
+          </w:tcPr>
+          <w:p>
+            <w:pPr>
+              <w:pStyle w:val="Paragrafoelenco"/>
+              <w:ind w:left="0"/>
+              <w:jc w:val="center"/>
+              <w:rPr>
+                <w:rFonts w:ascii="Helvetica Neue" w:hAnsi="Helvetica Neue"/>
+              </w:rPr>
+            </w:pPr>
+            <w:r>
+              <w:rPr>
+                <w:rFonts w:ascii="Helvetica Neue" w:hAnsi="Helvetica Neue"/>
+              </w:rPr>
+              <w:t>Esito</w:t>
+            </w:r>
+          </w:p>
+        </w:tc>
+        <w:tc>
+          <w:tcPr>
+            <w:tcW w:w="4814" w:type="dxa"/>
+          </w:tcPr>
+          <w:p>
+            <w:pPr>
+              <w:pStyle w:val="Paragrafoelenco"/>
+              <w:ind w:left="0"/>
+              <w:jc w:val="center"/>
+              <w:rPr>
+                <w:rFonts w:ascii="Helvetica Neue" w:hAnsi="Helvetica Neue"/>
+              </w:rPr>
+            </w:pPr>
+            <w:r>
+              <w:rPr>
+                <w:rFonts w:ascii="Helvetica Neue" w:hAnsi="Helvetica Neue"/>
+                <w:color w:val="538135" w:themeColor="accent6" w:themeShade="BF"/>
+              </w:rPr>
+              <w:t>POSITIVO</w:t>
+            </w:r>
+          </w:p>
+        </w:tc>
+      </w:tr>
+    </w:tbl>
+    <w:p>
+      <w:pPr>
+        <w:pStyle w:val="Paragrafoelenco"/>
+        <w:ind w:left="1428"/>
+      </w:pPr>
+    </w:p>
+    <w:p>
+      <w:pPr>
+        <w:pStyle w:val="Paragrafoelenco"/>
+        <w:numPr>
+          <w:ilvl w:val="0"/>
+          <w:numId w:val="5"/>
+        </w:numPr>
+      </w:pPr>
+      <w:r>
+        <w:t>Test case 5</w:t>
+      </w:r>
+    </w:p>
+    <w:tbl>
+      <w:tblPr>
+        <w:tblStyle w:val="Grigliatabella"/>
+        <w:tblW w:w="0" w:type="auto"/>
+        <w:tblInd w:w="720" w:type="dxa"/>
+        <w:tblLook w:val="04A0" w:firstRow="1" w:lastRow="0" w:firstColumn="1" w:lastColumn="0" w:noHBand="0" w:noVBand="1"/>
+      </w:tblPr>
+      <w:tblGrid>
+        <w:gridCol w:w="4437"/>
+        <w:gridCol w:w="4471"/>
+      </w:tblGrid>
+      <w:tr>
+        <w:tc>
+          <w:tcPr>
+            <w:tcW w:w="4814" w:type="dxa"/>
+          </w:tcPr>
+          <w:p>
+            <w:pPr>
+              <w:pStyle w:val="Paragrafoelenco"/>
+              <w:ind w:left="0"/>
+              <w:jc w:val="center"/>
+              <w:rPr>
+                <w:rFonts w:ascii="Helvetica Neue" w:hAnsi="Helvetica Neue"/>
+              </w:rPr>
+            </w:pPr>
+            <w:r>
+              <w:rPr>
+                <w:rFonts w:ascii="Helvetica Neue" w:hAnsi="Helvetica Neue"/>
+              </w:rPr>
+              <w:t>ID test case</w:t>
+            </w:r>
+          </w:p>
+        </w:tc>
+        <w:tc>
+          <w:tcPr>
+            <w:tcW w:w="4814" w:type="dxa"/>
+          </w:tcPr>
+          <w:p>
+            <w:pPr>
+              <w:pStyle w:val="Paragrafoelenco"/>
+              <w:ind w:left="0"/>
+              <w:jc w:val="center"/>
+              <w:rPr>
+                <w:rFonts w:ascii="Helvetica Neue" w:hAnsi="Helvetica Neue"/>
+              </w:rPr>
+            </w:pPr>
+            <w:r>
+              <w:rPr>
+                <w:rFonts w:ascii="Helvetica Neue" w:hAnsi="Helvetica Neue"/>
+              </w:rPr>
+              <w:t>TC</w:t>
+            </w:r>
+            <w:r>
+              <w:rPr>
+                <w:rFonts w:ascii="Helvetica Neue" w:hAnsi="Helvetica Neue"/>
+              </w:rPr>
+              <w:t>5</w:t>
+            </w:r>
+          </w:p>
+        </w:tc>
+      </w:tr>
+      <w:tr>
+        <w:tc>
+          <w:tcPr>
+            <w:tcW w:w="4814" w:type="dxa"/>
+          </w:tcPr>
+          <w:p>
+            <w:pPr>
+              <w:pStyle w:val="Paragrafoelenco"/>
+              <w:ind w:left="0"/>
+              <w:jc w:val="center"/>
+              <w:rPr>
+                <w:rFonts w:ascii="Helvetica Neue" w:hAnsi="Helvetica Neue"/>
+              </w:rPr>
+            </w:pPr>
+            <w:r>
+              <w:rPr>
+                <w:rFonts w:ascii="Helvetica Neue" w:hAnsi="Helvetica Neue"/>
+              </w:rPr>
+              <w:t>Output atteso</w:t>
+            </w:r>
+          </w:p>
+        </w:tc>
+        <w:tc>
+          <w:tcPr>
+            <w:tcW w:w="4814" w:type="dxa"/>
+            <w:tcBorders>
+              <w:bottom w:val="single" w:sz="4" w:space="0" w:color="auto"/>
+            </w:tcBorders>
+          </w:tcPr>
+          <w:p>
+            <w:pPr>
+              <w:pStyle w:val="Paragrafoelenco"/>
+              <w:ind w:left="0"/>
+              <w:jc w:val="center"/>
+              <w:rPr>
+                <w:rFonts w:ascii="Helvetica Neue" w:hAnsi="Helvetica Neue"/>
+              </w:rPr>
+            </w:pPr>
+            <w:r>
+              <w:rPr>
+                <w:rFonts w:ascii="Helvetica Neue" w:hAnsi="Helvetica Neue"/>
+              </w:rPr>
+              <w:t xml:space="preserve">Il tool calcola le metriche correttamente </w:t>
+            </w:r>
+          </w:p>
+        </w:tc>
+      </w:tr>
+      <w:tr>
+        <w:tc>
+          <w:tcPr>
+            <w:tcW w:w="4814" w:type="dxa"/>
+          </w:tcPr>
+          <w:p>
+            <w:pPr>
+              <w:pStyle w:val="Paragrafoelenco"/>
+              <w:ind w:left="0"/>
+              <w:jc w:val="center"/>
+              <w:rPr>
+                <w:rFonts w:ascii="Helvetica Neue" w:hAnsi="Helvetica Neue"/>
+              </w:rPr>
+            </w:pPr>
+            <w:r>
+              <w:rPr>
+                <w:rFonts w:ascii="Helvetica Neue" w:hAnsi="Helvetica Neue"/>
+              </w:rPr>
+              <w:t>Output del sistema</w:t>
+            </w:r>
+          </w:p>
+        </w:tc>
+        <w:tc>
+          <w:tcPr>
+            <w:tcW w:w="4814" w:type="dxa"/>
+            <w:tcBorders>
+              <w:bottom w:val="single" w:sz="4" w:space="0" w:color="auto"/>
+            </w:tcBorders>
+          </w:tcPr>
+          <w:p>
+            <w:pPr>
+              <w:jc w:val="center"/>
+              <w:rPr>
+                <w:rFonts w:ascii="Helvetica Neue" w:hAnsi="Helvetica Neue"/>
+              </w:rPr>
+            </w:pPr>
+            <w:r>
+              <w:rPr>
+                <w:rFonts w:ascii="Helvetica Neue" w:hAnsi="Helvetica Neue"/>
+              </w:rPr>
+              <w:t>Nonostante le metriche vengano calcolate in maniera corretta il test fallisce</w:t>
+            </w:r>
+          </w:p>
+        </w:tc>
+      </w:tr>
+      <w:tr>
+        <w:tc>
+          <w:tcPr>
+            <w:tcW w:w="4814" w:type="dxa"/>
+          </w:tcPr>
+          <w:p>
+            <w:pPr>
+              <w:pStyle w:val="Paragrafoelenco"/>
+              <w:ind w:left="0"/>
+              <w:jc w:val="center"/>
+              <w:rPr>
+                <w:rFonts w:ascii="Helvetica Neue" w:hAnsi="Helvetica Neue"/>
+              </w:rPr>
+            </w:pPr>
+            <w:r>
+              <w:rPr>
+                <w:rFonts w:ascii="Helvetica Neue" w:hAnsi="Helvetica Neue"/>
+              </w:rPr>
+              <w:t>Anomalie riscontrate</w:t>
+            </w:r>
+          </w:p>
+        </w:tc>
+        <w:tc>
+          <w:tcPr>
+            <w:tcW w:w="4814" w:type="dxa"/>
+            <w:tcBorders>
+              <w:top w:val="single" w:sz="4" w:space="0" w:color="auto"/>
+            </w:tcBorders>
+          </w:tcPr>
+          <w:p>
+            <w:pPr>
+              <w:pStyle w:val="Paragrafoelenco"/>
+              <w:ind w:left="0"/>
+              <w:jc w:val="center"/>
+              <w:rPr>
+                <w:rFonts w:ascii="Helvetica Neue" w:hAnsi="Helvetica Neue"/>
+              </w:rPr>
+            </w:pPr>
+            <w:r>
+              <w:rPr>
+                <w:rFonts w:ascii="Helvetica Neue" w:hAnsi="Helvetica Neue"/>
+              </w:rPr>
+              <w:t>nessuna</w:t>
+            </w:r>
+          </w:p>
+        </w:tc>
+      </w:tr>
+      <w:tr>
+        <w:tc>
+          <w:tcPr>
+            <w:tcW w:w="4814" w:type="dxa"/>
+          </w:tcPr>
+          <w:p>
+            <w:pPr>
+              <w:pStyle w:val="Paragrafoelenco"/>
+              <w:ind w:left="0"/>
+              <w:jc w:val="center"/>
+              <w:rPr>
+                <w:rFonts w:ascii="Helvetica Neue" w:hAnsi="Helvetica Neue"/>
+              </w:rPr>
+            </w:pPr>
+            <w:r>
+              <w:rPr>
+                <w:rFonts w:ascii="Helvetica Neue" w:hAnsi="Helvetica Neue"/>
+              </w:rPr>
+              <w:t>Esito</w:t>
+            </w:r>
+          </w:p>
+        </w:tc>
+        <w:tc>
+          <w:tcPr>
+            <w:tcW w:w="4814" w:type="dxa"/>
+          </w:tcPr>
+          <w:p>
+            <w:pPr>
+              <w:pStyle w:val="Paragrafoelenco"/>
+              <w:ind w:left="0"/>
+              <w:jc w:val="center"/>
+              <w:rPr>
+                <w:rFonts w:ascii="Helvetica Neue" w:hAnsi="Helvetica Neue"/>
+              </w:rPr>
+            </w:pPr>
+            <w:r>
+              <w:rPr>
+                <w:rFonts w:ascii="Helvetica Neue" w:hAnsi="Helvetica Neue"/>
+                <w:color w:val="538135" w:themeColor="accent6" w:themeShade="BF"/>
+              </w:rPr>
+              <w:t>POSITIVO</w:t>
+            </w:r>
+          </w:p>
+        </w:tc>
+      </w:tr>
+    </w:tbl>
+    <w:p>
+      <w:pPr>
+        <w:pStyle w:val="Paragrafoelenco"/>
+        <w:ind w:left="1428"/>
+      </w:pPr>
+    </w:p>
+    <w:p>
+      <w:pPr>
+        <w:pStyle w:val="Paragrafoelenco"/>
+        <w:numPr>
+          <w:ilvl w:val="0"/>
+          <w:numId w:val="5"/>
+        </w:numPr>
+      </w:pPr>
+      <w:r>
+        <w:t>Test case 6</w:t>
+      </w:r>
+    </w:p>
+    <w:tbl>
+      <w:tblPr>
+        <w:tblStyle w:val="Grigliatabella"/>
+        <w:tblW w:w="0" w:type="auto"/>
+        <w:tblInd w:w="720" w:type="dxa"/>
+        <w:tblLook w:val="04A0" w:firstRow="1" w:lastRow="0" w:firstColumn="1" w:lastColumn="0" w:noHBand="0" w:noVBand="1"/>
+      </w:tblPr>
+      <w:tblGrid>
+        <w:gridCol w:w="4437"/>
+        <w:gridCol w:w="4471"/>
+      </w:tblGrid>
+      <w:tr>
+        <w:tc>
+          <w:tcPr>
+            <w:tcW w:w="4814" w:type="dxa"/>
+          </w:tcPr>
+          <w:p>
+            <w:pPr>
+              <w:pStyle w:val="Paragrafoelenco"/>
+              <w:ind w:left="0"/>
+              <w:jc w:val="center"/>
+              <w:rPr>
+                <w:rFonts w:ascii="Helvetica Neue" w:hAnsi="Helvetica Neue"/>
+              </w:rPr>
+            </w:pPr>
+            <w:r>
+              <w:rPr>
+                <w:rFonts w:ascii="Helvetica Neue" w:hAnsi="Helvetica Neue"/>
+              </w:rPr>
+              <w:t>ID test case</w:t>
+            </w:r>
+          </w:p>
+        </w:tc>
+        <w:tc>
+          <w:tcPr>
+            <w:tcW w:w="4814" w:type="dxa"/>
+          </w:tcPr>
+          <w:p>
+            <w:pPr>
+              <w:pStyle w:val="Paragrafoelenco"/>
+              <w:ind w:left="0"/>
+              <w:jc w:val="center"/>
+              <w:rPr>
+                <w:rFonts w:ascii="Helvetica Neue" w:hAnsi="Helvetica Neue"/>
+              </w:rPr>
+            </w:pPr>
+            <w:r>
+              <w:rPr>
+                <w:rFonts w:ascii="Helvetica Neue" w:hAnsi="Helvetica Neue"/>
+              </w:rPr>
+              <w:t>TC</w:t>
+            </w:r>
+            <w:r>
+              <w:rPr>
+                <w:rFonts w:ascii="Helvetica Neue" w:hAnsi="Helvetica Neue"/>
+              </w:rPr>
+              <w:t>6</w:t>
+            </w:r>
+          </w:p>
+        </w:tc>
+      </w:tr>
+      <w:tr>
+        <w:tc>
+          <w:tcPr>
+            <w:tcW w:w="4814" w:type="dxa"/>
+          </w:tcPr>
+          <w:p>
+            <w:pPr>
+              <w:pStyle w:val="Paragrafoelenco"/>
+              <w:ind w:left="0"/>
+              <w:jc w:val="center"/>
+              <w:rPr>
+                <w:rFonts w:ascii="Helvetica Neue" w:hAnsi="Helvetica Neue"/>
+              </w:rPr>
+            </w:pPr>
+            <w:r>
+              <w:rPr>
+                <w:rFonts w:ascii="Helvetica Neue" w:hAnsi="Helvetica Neue"/>
+              </w:rPr>
+              <w:t>Output atteso</w:t>
+            </w:r>
+          </w:p>
+        </w:tc>
+        <w:tc>
+          <w:tcPr>
+            <w:tcW w:w="4814" w:type="dxa"/>
+            <w:tcBorders>
+              <w:bottom w:val="single" w:sz="4" w:space="0" w:color="auto"/>
+            </w:tcBorders>
+          </w:tcPr>
+          <w:p>
+            <w:pPr>
+              <w:pStyle w:val="Paragrafoelenco"/>
+              <w:ind w:left="0"/>
+              <w:jc w:val="center"/>
+              <w:rPr>
+                <w:rFonts w:ascii="Helvetica Neue" w:hAnsi="Helvetica Neue"/>
+              </w:rPr>
+            </w:pPr>
+            <w:r>
+              <w:rPr>
+                <w:rFonts w:ascii="Helvetica Neue" w:hAnsi="Helvetica Neue"/>
+              </w:rPr>
+              <w:t xml:space="preserve">Il tool calcola le metriche correttamente </w:t>
+            </w:r>
+          </w:p>
+        </w:tc>
+      </w:tr>
+      <w:tr>
+        <w:tc>
+          <w:tcPr>
+            <w:tcW w:w="4814" w:type="dxa"/>
+          </w:tcPr>
+          <w:p>
+            <w:pPr>
+              <w:pStyle w:val="Paragrafoelenco"/>
+              <w:ind w:left="0"/>
+              <w:jc w:val="center"/>
+              <w:rPr>
+                <w:rFonts w:ascii="Helvetica Neue" w:hAnsi="Helvetica Neue"/>
+              </w:rPr>
+            </w:pPr>
+            <w:r>
+              <w:rPr>
+                <w:rFonts w:ascii="Helvetica Neue" w:hAnsi="Helvetica Neue"/>
+              </w:rPr>
+              <w:t>Output del sistema</w:t>
+            </w:r>
+          </w:p>
+        </w:tc>
+        <w:tc>
+          <w:tcPr>
+            <w:tcW w:w="4814" w:type="dxa"/>
+            <w:tcBorders>
+              <w:bottom w:val="single" w:sz="4" w:space="0" w:color="auto"/>
+            </w:tcBorders>
+          </w:tcPr>
+          <w:p>
+            <w:pPr>
+              <w:jc w:val="center"/>
+              <w:rPr>
+                <w:rFonts w:ascii="Helvetica Neue" w:hAnsi="Helvetica Neue"/>
+              </w:rPr>
+            </w:pPr>
+            <w:r>
+              <w:rPr>
+                <w:rFonts w:ascii="Helvetica Neue" w:hAnsi="Helvetica Neue"/>
+              </w:rPr>
+              <w:t>Nonostante le metriche vengano calcolate in maniera corretta il test fallisce</w:t>
+            </w:r>
+          </w:p>
+        </w:tc>
+      </w:tr>
+      <w:tr>
+        <w:tc>
+          <w:tcPr>
+            <w:tcW w:w="4814" w:type="dxa"/>
+          </w:tcPr>
+          <w:p>
+            <w:pPr>
+              <w:pStyle w:val="Paragrafoelenco"/>
+              <w:ind w:left="0"/>
+              <w:jc w:val="center"/>
+              <w:rPr>
+                <w:rFonts w:ascii="Helvetica Neue" w:hAnsi="Helvetica Neue"/>
+              </w:rPr>
+            </w:pPr>
+            <w:r>
+              <w:rPr>
+                <w:rFonts w:ascii="Helvetica Neue" w:hAnsi="Helvetica Neue"/>
+              </w:rPr>
+              <w:lastRenderedPageBreak/>
+              <w:t>Anomalie riscontrate</w:t>
+            </w:r>
+          </w:p>
+        </w:tc>
+        <w:tc>
+          <w:tcPr>
+            <w:tcW w:w="4814" w:type="dxa"/>
+            <w:tcBorders>
+              <w:top w:val="single" w:sz="4" w:space="0" w:color="auto"/>
+            </w:tcBorders>
+          </w:tcPr>
+          <w:p>
+            <w:pPr>
+              <w:pStyle w:val="Paragrafoelenco"/>
+              <w:ind w:left="0"/>
+              <w:jc w:val="center"/>
+              <w:rPr>
+                <w:rFonts w:ascii="Helvetica Neue" w:hAnsi="Helvetica Neue"/>
+              </w:rPr>
+            </w:pPr>
+            <w:r>
+              <w:rPr>
+                <w:rFonts w:ascii="Helvetica Neue" w:hAnsi="Helvetica Neue"/>
+              </w:rPr>
+              <w:t>nessuna</w:t>
+            </w:r>
+          </w:p>
+        </w:tc>
+      </w:tr>
+      <w:tr>
+        <w:tc>
+          <w:tcPr>
+            <w:tcW w:w="4814" w:type="dxa"/>
+          </w:tcPr>
+          <w:p>
+            <w:pPr>
+              <w:pStyle w:val="Paragrafoelenco"/>
+              <w:ind w:left="0"/>
+              <w:jc w:val="center"/>
+              <w:rPr>
+                <w:rFonts w:ascii="Helvetica Neue" w:hAnsi="Helvetica Neue"/>
+              </w:rPr>
+            </w:pPr>
+            <w:r>
+              <w:rPr>
+                <w:rFonts w:ascii="Helvetica Neue" w:hAnsi="Helvetica Neue"/>
+              </w:rPr>
+              <w:t>Esito</w:t>
+            </w:r>
+          </w:p>
+        </w:tc>
+        <w:tc>
+          <w:tcPr>
+            <w:tcW w:w="4814" w:type="dxa"/>
+          </w:tcPr>
+          <w:p>
+            <w:pPr>
+              <w:pStyle w:val="Paragrafoelenco"/>
+              <w:ind w:left="0"/>
+              <w:jc w:val="center"/>
+              <w:rPr>
+                <w:rFonts w:ascii="Helvetica Neue" w:hAnsi="Helvetica Neue"/>
+              </w:rPr>
+            </w:pPr>
+            <w:r>
+              <w:rPr>
+                <w:rFonts w:ascii="Helvetica Neue" w:hAnsi="Helvetica Neue"/>
+                <w:color w:val="538135" w:themeColor="accent6" w:themeShade="BF"/>
+              </w:rPr>
+              <w:t>POSITIVO</w:t>
+            </w:r>
+          </w:p>
+        </w:tc>
+      </w:tr>
+    </w:tbl>
     <w:p>
       <w:pPr>
         <w:ind w:left="1068"/>
@@ -2704,6 +4308,95 @@
     </w:lvl>
   </w:abstractNum>
   <w:abstractNum w:abstractNumId="3" w15:restartNumberingAfterBreak="0">
+    <w:nsid w:val="60AA3171"/>
+    <w:multiLevelType w:val="hybridMultilevel"/>
+    <w:tmpl w:val="12662572"/>
+    <w:lvl w:ilvl="0" w:tplc="FFFFFFFF">
+      <w:start w:val="1"/>
+      <w:numFmt w:val="decimal"/>
+      <w:lvlText w:val="%1."/>
+      <w:lvlJc w:val="left"/>
+      <w:pPr>
+        <w:ind w:left="1428" w:hanging="360"/>
+      </w:pPr>
+      <w:rPr>
+        <w:rFonts w:hint="default"/>
+      </w:rPr>
+    </w:lvl>
+    <w:lvl w:ilvl="1" w:tplc="FFFFFFFF" w:tentative="1">
+      <w:start w:val="1"/>
+      <w:numFmt w:val="lowerLetter"/>
+      <w:lvlText w:val="%2."/>
+      <w:lvlJc w:val="left"/>
+      <w:pPr>
+        <w:ind w:left="2148" w:hanging="360"/>
+      </w:pPr>
+    </w:lvl>
+    <w:lvl w:ilvl="2" w:tplc="FFFFFFFF" w:tentative="1">
+      <w:start w:val="1"/>
+      <w:numFmt w:val="lowerRoman"/>
+      <w:lvlText w:val="%3."/>
+      <w:lvlJc w:val="right"/>
+      <w:pPr>
+        <w:ind w:left="2868" w:hanging="180"/>
+      </w:pPr>
+    </w:lvl>
+    <w:lvl w:ilvl="3" w:tplc="FFFFFFFF" w:tentative="1">
+      <w:start w:val="1"/>
+      <w:numFmt w:val="decimal"/>
+      <w:lvlText w:val="%4."/>
+      <w:lvlJc w:val="left"/>
+      <w:pPr>
+        <w:ind w:left="3588" w:hanging="360"/>
+      </w:pPr>
+    </w:lvl>
+    <w:lvl w:ilvl="4" w:tplc="FFFFFFFF" w:tentative="1">
+      <w:start w:val="1"/>
+      <w:numFmt w:val="lowerLetter"/>
+      <w:lvlText w:val="%5."/>
+      <w:lvlJc w:val="left"/>
+      <w:pPr>
+        <w:ind w:left="4308" w:hanging="360"/>
+      </w:pPr>
+    </w:lvl>
+    <w:lvl w:ilvl="5" w:tplc="FFFFFFFF" w:tentative="1">
+      <w:start w:val="1"/>
+      <w:numFmt w:val="lowerRoman"/>
+      <w:lvlText w:val="%6."/>
+      <w:lvlJc w:val="right"/>
+      <w:pPr>
+        <w:ind w:left="5028" w:hanging="180"/>
+      </w:pPr>
+    </w:lvl>
+    <w:lvl w:ilvl="6" w:tplc="FFFFFFFF" w:tentative="1">
+      <w:start w:val="1"/>
+      <w:numFmt w:val="decimal"/>
+      <w:lvlText w:val="%7."/>
+      <w:lvlJc w:val="left"/>
+      <w:pPr>
+        <w:ind w:left="5748" w:hanging="360"/>
+      </w:pPr>
+    </w:lvl>
+    <w:lvl w:ilvl="7" w:tplc="FFFFFFFF" w:tentative="1">
+      <w:start w:val="1"/>
+      <w:numFmt w:val="lowerLetter"/>
+      <w:lvlText w:val="%8."/>
+      <w:lvlJc w:val="left"/>
+      <w:pPr>
+        <w:ind w:left="6468" w:hanging="360"/>
+      </w:pPr>
+    </w:lvl>
+    <w:lvl w:ilvl="8" w:tplc="FFFFFFFF" w:tentative="1">
+      <w:start w:val="1"/>
+      <w:numFmt w:val="lowerRoman"/>
+      <w:lvlText w:val="%9."/>
+      <w:lvlJc w:val="right"/>
+      <w:pPr>
+        <w:ind w:left="7188" w:hanging="180"/>
+      </w:pPr>
+    </w:lvl>
+  </w:abstractNum>
+  <w:abstractNum w:abstractNumId="4" w15:restartNumberingAfterBreak="0">
     <w:nsid w:val="696475C5"/>
     <w:multiLevelType w:val="hybridMultilevel"/>
     <w:tmpl w:val="C6508882"/>
@@ -2819,13 +4512,16 @@
     <w:abstractNumId w:val="1"/>
   </w:num>
   <w:num w:numId="2" w16cid:durableId="1552112083">
-    <w:abstractNumId w:val="3"/>
+    <w:abstractNumId w:val="4"/>
   </w:num>
   <w:num w:numId="3" w16cid:durableId="1689871918">
     <w:abstractNumId w:val="2"/>
   </w:num>
   <w:num w:numId="4" w16cid:durableId="1568998280">
     <w:abstractNumId w:val="0"/>
+  </w:num>
+  <w:num w:numId="5" w16cid:durableId="1939017017">
+    <w:abstractNumId w:val="3"/>
   </w:num>
 </w:numbering>
 </file>
@@ -3228,10 +4924,12 @@
   <w:style w:type="paragraph" w:default="1" w:styleId="Normale">
     <w:name w:val="Normal"/>
     <w:qFormat/>
+    <w:rsid w:val="002F4FCA"/>
   </w:style>
   <w:style w:type="character" w:default="1" w:styleId="Carpredefinitoparagrafo">
     <w:name w:val="Default Paragraph Font"/>
     <w:uiPriority w:val="1"/>
+    <w:semiHidden/>
     <w:unhideWhenUsed/>
   </w:style>
   <w:style w:type="table" w:default="1" w:styleId="Tabellanormale">

</xml_diff>